<commit_message>
added test case unselect occasion
</commit_message>
<xml_diff>
--- a/Test Designed By2.docx
+++ b/Test Designed By2.docx
@@ -1,6 +1,6 @@
 
 <file path=word/document.xml><?xml version="1.0" encoding="utf-8"?>
-<w:document xmlns:wpc="http://schemas.microsoft.com/office/word/2010/wordprocessingCanvas" xmlns:cx="http://schemas.microsoft.com/office/drawing/2014/chartex" xmlns:cx1="http://schemas.microsoft.com/office/drawing/2015/9/8/chartex" xmlns:cx2="http://schemas.microsoft.com/office/drawing/2015/10/21/chartex" xmlns:cx3="http://schemas.microsoft.com/office/drawing/2016/5/9/chartex" xmlns:cx4="http://schemas.microsoft.com/office/drawing/2016/5/10/chartex" xmlns:cx5="http://schemas.microsoft.com/office/drawing/2016/5/11/chartex" xmlns:cx6="http://schemas.microsoft.com/office/drawing/2016/5/12/chartex" xmlns:cx7="http://schemas.microsoft.com/office/drawing/2016/5/13/chartex" xmlns:cx8="http://schemas.microsoft.com/office/drawing/2016/5/14/chartex" xmlns:mc="http://schemas.openxmlformats.org/markup-compatibility/2006" xmlns:aink="http://schemas.microsoft.com/office/drawing/2016/ink" xmlns:am3d="http://schemas.microsoft.com/office/drawing/2017/model3d" xmlns:o="urn:schemas-microsoft-com:office:office" xmlns:r="http://schemas.openxmlformats.org/officeDocument/2006/relationships" xmlns:m="http://schemas.openxmlformats.org/officeDocument/2006/math" xmlns:v="urn:schemas-microsoft-com:vml" xmlns:wp14="http://schemas.microsoft.com/office/word/2010/wordprocessingDrawing" xmlns:wp="http://schemas.openxmlformats.org/drawingml/2006/wordprocessingDrawing" xmlns:w10="urn:schemas-microsoft-com:office:word" xmlns:w="http://schemas.openxmlformats.org/wordprocessingml/2006/main" xmlns:w14="http://schemas.microsoft.com/office/word/2010/wordml" xmlns:w15="http://schemas.microsoft.com/office/word/2012/wordml" xmlns:w16se="http://schemas.microsoft.com/office/word/2015/wordml/symex" xmlns:wpg="http://schemas.microsoft.com/office/word/2010/wordprocessingGroup" xmlns:wpi="http://schemas.microsoft.com/office/word/2010/wordprocessingInk" xmlns:wne="http://schemas.microsoft.com/office/word/2006/wordml" xmlns:wps="http://schemas.microsoft.com/office/word/2010/wordprocessingShape" mc:Ignorable="w14 w15 w16se wp14">
+<w:document xmlns:wpc="http://schemas.microsoft.com/office/word/2010/wordprocessingCanvas" xmlns:mo="http://schemas.microsoft.com/office/mac/office/2008/main" xmlns:mc="http://schemas.openxmlformats.org/markup-compatibility/2006" xmlns:mv="urn:schemas-microsoft-com:mac:vml" xmlns:o="urn:schemas-microsoft-com:office:office" xmlns:r="http://schemas.openxmlformats.org/officeDocument/2006/relationships" xmlns:m="http://schemas.openxmlformats.org/officeDocument/2006/math" xmlns:v="urn:schemas-microsoft-com:vml" xmlns:wp14="http://schemas.microsoft.com/office/word/2010/wordprocessingDrawing" xmlns:wp="http://schemas.openxmlformats.org/drawingml/2006/wordprocessingDrawing" xmlns:w10="urn:schemas-microsoft-com:office:word" xmlns:w="http://schemas.openxmlformats.org/wordprocessingml/2006/main" xmlns:w14="http://schemas.microsoft.com/office/word/2010/wordml" xmlns:w15="http://schemas.microsoft.com/office/word/2012/wordml" xmlns:wpg="http://schemas.microsoft.com/office/word/2010/wordprocessingGroup" xmlns:wpi="http://schemas.microsoft.com/office/word/2010/wordprocessingInk" xmlns:wne="http://schemas.microsoft.com/office/word/2006/wordml" xmlns:wps="http://schemas.microsoft.com/office/word/2010/wordprocessingShape" mc:Ignorable="w14 w15 wp14">
   <w:body>
     <w:sdt>
       <w:sdtPr>
@@ -22,7 +22,7 @@
             <mc:AlternateContent>
               <mc:Choice Requires="wps">
                 <w:drawing>
-                  <wp:anchor distT="0" distB="0" distL="182880" distR="182880" simplePos="0" relativeHeight="251660288" behindDoc="0" locked="0" layoutInCell="1" allowOverlap="1" wp14:anchorId="4A2E3F21" wp14:editId="6B389FEA">
+                  <wp:anchor distT="0" distB="0" distL="182880" distR="182880" simplePos="0" relativeHeight="251660288" behindDoc="0" locked="0" layoutInCell="1" allowOverlap="1" wp14:anchorId="639CDA43" wp14:editId="136E259E">
                     <wp:simplePos x="0" y="0"/>
                     <wp:positionH relativeFrom="margin">
                       <wp:posOffset>2642235</wp:posOffset>
@@ -30,7 +30,7 @@
                     <wp:positionV relativeFrom="page">
                       <wp:posOffset>5123815</wp:posOffset>
                     </wp:positionV>
-                    <wp:extent cx="6501130" cy="1369060"/>
+                    <wp:extent cx="7675245" cy="1969770"/>
                     <wp:effectExtent l="0" t="0" r="8255" b="2540"/>
                     <wp:wrapSquare wrapText="bothSides"/>
                     <wp:docPr id="131" name="Text Box 131"/>
@@ -42,7 +42,7 @@
                           <wps:spPr>
                             <a:xfrm>
                               <a:off x="0" y="0"/>
-                              <a:ext cx="6501130" cy="1369060"/>
+                              <a:ext cx="7675245" cy="1969770"/>
                             </a:xfrm>
                             <a:prstGeom prst="rect">
                               <a:avLst/>
@@ -126,6 +126,7 @@
                                   <w:dataBinding w:prefixMappings="xmlns:ns0='http://purl.org/dc/elements/1.1/' xmlns:ns1='http://schemas.openxmlformats.org/package/2006/metadata/core-properties' " w:xpath="/ns1:coreProperties[1]/ns0:subject[1]" w:storeItemID="{6C3C8BC8-F283-45AE-878A-BAB7291924A1}"/>
                                   <w:text/>
                                 </w:sdtPr>
+                                <w:sdtEndPr/>
                                 <w:sdtContent>
                                   <w:p>
                                     <w:pPr>
@@ -187,11 +188,11 @@
               </mc:Choice>
               <mc:Fallback>
                 <w:pict>
-                  <v:shapetype w14:anchorId="4A2E3F21" id="_x0000_t202" coordsize="21600,21600" o:spt="202" path="m,l,21600r21600,l21600,xe">
+                  <v:shapetype w14:anchorId="639CDA43" id="_x0000_t202" coordsize="21600,21600" o:spt="202" path="m0,0l0,21600,21600,21600,21600,0xe">
                     <v:stroke joinstyle="miter"/>
                     <v:path gradientshapeok="t" o:connecttype="rect"/>
                   </v:shapetype>
-                  <v:shape id="Text Box 131" o:spid="_x0000_s1026" type="#_x0000_t202" style="position:absolute;margin-left:208.05pt;margin-top:403.45pt;width:511.9pt;height:107.8pt;z-index:251660288;visibility:visible;mso-wrap-style:square;mso-width-percent:790;mso-height-percent:350;mso-wrap-distance-left:14.4pt;mso-wrap-distance-top:0;mso-wrap-distance-right:14.4pt;mso-wrap-distance-bottom:0;mso-position-horizontal:absolute;mso-position-horizontal-relative:margin;mso-position-vertical:absolute;mso-position-vertical-relative:page;mso-width-percent:790;mso-height-percent:350;mso-width-relative:margin;mso-height-relative:page;v-text-anchor:top" o:gfxdata="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" filled="f" stroked="f" strokeweight=".5pt">
+                  <v:shape id="Text Box 131" o:spid="_x0000_s1026" type="#_x0000_t202" style="position:absolute;margin-left:208.05pt;margin-top:403.45pt;width:604.35pt;height:155.1pt;z-index:251660288;visibility:visible;mso-wrap-style:square;mso-width-percent:790;mso-height-percent:350;mso-wrap-distance-left:14.4pt;mso-wrap-distance-top:0;mso-wrap-distance-right:14.4pt;mso-wrap-distance-bottom:0;mso-position-horizontal:absolute;mso-position-horizontal-relative:margin;mso-position-vertical:absolute;mso-position-vertical-relative:page;mso-width-percent:790;mso-height-percent:350;mso-width-relative:margin;mso-height-relative:page;v-text-anchor:top" o:gfxdata="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" filled="f" stroked="f" strokeweight=".5pt">
                     <v:textbox style="mso-fit-shape-to-text:t" inset="0,0,0,0">
                       <w:txbxContent>
                         <w:p>
@@ -251,6 +252,7 @@
                             <w:dataBinding w:prefixMappings="xmlns:ns0='http://purl.org/dc/elements/1.1/' xmlns:ns1='http://schemas.openxmlformats.org/package/2006/metadata/core-properties' " w:xpath="/ns1:coreProperties[1]/ns0:subject[1]" w:storeItemID="{6C3C8BC8-F283-45AE-878A-BAB7291924A1}"/>
                             <w:text/>
                           </w:sdtPr>
+                          <w:sdtEndPr/>
                           <w:sdtContent>
                             <w:p>
                               <w:pPr>
@@ -304,7 +306,7 @@
               <w:lang w:eastAsia="en-US"/>
             </w:rPr>
             <w:drawing>
-              <wp:anchor distT="0" distB="0" distL="114300" distR="114300" simplePos="0" relativeHeight="251661312" behindDoc="1" locked="0" layoutInCell="1" allowOverlap="1" wp14:anchorId="1F36DC67" wp14:editId="16B21DCF">
+              <wp:anchor distT="0" distB="0" distL="114300" distR="114300" simplePos="0" relativeHeight="251661312" behindDoc="1" locked="0" layoutInCell="1" allowOverlap="1" wp14:anchorId="03A5D9BF" wp14:editId="0C9F2279">
                 <wp:simplePos x="0" y="0"/>
                 <wp:positionH relativeFrom="column">
                   <wp:posOffset>2063750</wp:posOffset>
@@ -400,8 +402,6 @@
             <w:br w:type="page"/>
           </w:r>
         </w:p>
-        <w:bookmarkStart w:id="0" w:name="_GoBack" w:displacedByCustomXml="next"/>
-        <w:bookmarkEnd w:id="0" w:displacedByCustomXml="next"/>
       </w:sdtContent>
     </w:sdt>
     <w:p>
@@ -546,7 +546,33 @@
           <w:bCs/>
           <w:u w:val="single"/>
         </w:rPr>
-        <w:t xml:space="preserve">                                                                                                                               Test Designed Date: 11 </w:t>
+        <w:t xml:space="preserve">                            </w:t>
+      </w:r>
+      <w:r>
+        <w:rPr>
+          <w:b/>
+          <w:bCs/>
+          <w:u w:val="single"/>
+        </w:rPr>
+        <w:t xml:space="preserve">                                                       </w:t>
+      </w:r>
+      <w:r>
+        <w:rPr>
+          <w:b/>
+          <w:bCs/>
+          <w:u w:val="single"/>
+        </w:rPr>
+        <w:t xml:space="preserve">   </w:t>
+      </w:r>
+      <w:bookmarkStart w:id="0" w:name="_GoBack"/>
+      <w:bookmarkEnd w:id="0"/>
+      <w:r>
+        <w:rPr>
+          <w:b/>
+          <w:bCs/>
+          <w:u w:val="single"/>
+        </w:rPr>
+        <w:t xml:space="preserve">                                                                                                   Test Designed Date: 11 </w:t>
       </w:r>
       <w:r>
         <w:rPr>
@@ -577,29 +603,33 @@
     <w:tbl>
       <w:tblPr>
         <w:tblStyle w:val="TableGrid"/>
-        <w:tblW w:w="0" w:type="auto"/>
+        <w:tblW w:w="15948" w:type="dxa"/>
         <w:tblLook w:val="04A0" w:firstRow="1" w:lastRow="0" w:firstColumn="1" w:lastColumn="0" w:noHBand="0" w:noVBand="1"/>
       </w:tblPr>
       <w:tblGrid>
-        <w:gridCol w:w="336"/>
+        <w:gridCol w:w="331"/>
         <w:gridCol w:w="992"/>
-        <w:gridCol w:w="1136"/>
-        <w:gridCol w:w="1424"/>
-        <w:gridCol w:w="2906"/>
-        <w:gridCol w:w="2569"/>
-        <w:gridCol w:w="2154"/>
-        <w:gridCol w:w="833"/>
-        <w:gridCol w:w="726"/>
-        <w:gridCol w:w="1157"/>
-        <w:gridCol w:w="1165"/>
+        <w:gridCol w:w="1485"/>
+        <w:gridCol w:w="1432"/>
+        <w:gridCol w:w="2667"/>
+        <w:gridCol w:w="2431"/>
+        <w:gridCol w:w="2453"/>
+        <w:gridCol w:w="782"/>
+        <w:gridCol w:w="675"/>
+        <w:gridCol w:w="1350"/>
+        <w:gridCol w:w="1350"/>
       </w:tblGrid>
       <w:tr>
-        <w:tc>
-          <w:tcPr>
-            <w:tcW w:w="336" w:type="dxa"/>
-          </w:tcPr>
-          <w:p>
-            <w:pPr>
+        <w:trPr>
+          <w:trHeight w:val="368"/>
+        </w:trPr>
+        <w:tc>
+          <w:tcPr>
+            <w:tcW w:w="331" w:type="dxa"/>
+          </w:tcPr>
+          <w:p>
+            <w:pPr>
+              <w:spacing w:after="0"/>
               <w:jc w:val="center"/>
               <w:rPr>
                 <w:color w:val="000000" w:themeColor="text1"/>
@@ -619,6 +649,7 @@
           </w:tcPr>
           <w:p>
             <w:pPr>
+              <w:spacing w:after="0"/>
               <w:rPr>
                 <w:color w:val="000000" w:themeColor="text1"/>
               </w:rPr>
@@ -630,10 +661,11 @@
         </w:tc>
         <w:tc>
           <w:tcPr>
-            <w:tcW w:w="1136" w:type="dxa"/>
-          </w:tcPr>
-          <w:p>
-            <w:pPr>
+            <w:tcW w:w="1485" w:type="dxa"/>
+          </w:tcPr>
+          <w:p>
+            <w:pPr>
+              <w:spacing w:after="0"/>
               <w:rPr>
                 <w:color w:val="000000" w:themeColor="text1"/>
               </w:rPr>
@@ -645,10 +677,11 @@
         </w:tc>
         <w:tc>
           <w:tcPr>
-            <w:tcW w:w="1424" w:type="dxa"/>
-          </w:tcPr>
-          <w:p>
-            <w:pPr>
+            <w:tcW w:w="1432" w:type="dxa"/>
+          </w:tcPr>
+          <w:p>
+            <w:pPr>
+              <w:spacing w:after="0"/>
               <w:rPr>
                 <w:color w:val="000000" w:themeColor="text1"/>
               </w:rPr>
@@ -660,10 +693,11 @@
         </w:tc>
         <w:tc>
           <w:tcPr>
-            <w:tcW w:w="2906" w:type="dxa"/>
-          </w:tcPr>
-          <w:p>
-            <w:pPr>
+            <w:tcW w:w="2667" w:type="dxa"/>
+          </w:tcPr>
+          <w:p>
+            <w:pPr>
+              <w:spacing w:after="0"/>
               <w:rPr>
                 <w:color w:val="000000" w:themeColor="text1"/>
               </w:rPr>
@@ -675,9 +709,12 @@
         </w:tc>
         <w:tc>
           <w:tcPr>
-            <w:tcW w:w="2569" w:type="dxa"/>
-          </w:tcPr>
-          <w:p>
+            <w:tcW w:w="2431" w:type="dxa"/>
+          </w:tcPr>
+          <w:p>
+            <w:pPr>
+              <w:spacing w:after="0"/>
+            </w:pPr>
             <w:r>
               <w:t>Test Data</w:t>
             </w:r>
@@ -685,19 +722,18 @@
         </w:tc>
         <w:tc>
           <w:tcPr>
-            <w:tcW w:w="2154" w:type="dxa"/>
-          </w:tcPr>
-          <w:p>
+            <w:tcW w:w="2453" w:type="dxa"/>
+          </w:tcPr>
+          <w:p>
+            <w:pPr>
+              <w:spacing w:after="0"/>
+            </w:pPr>
             <w:r>
               <w:t>Expected</w:t>
             </w:r>
-          </w:p>
-          <w:p>
-            <w:pPr>
-              <w:rPr>
-                <w:color w:val="000000" w:themeColor="text1"/>
-              </w:rPr>
-            </w:pPr>
+            <w:r>
+              <w:t xml:space="preserve"> </w:t>
+            </w:r>
             <w:r>
               <w:t>Result</w:t>
             </w:r>
@@ -705,15 +741,19 @@
         </w:tc>
         <w:tc>
           <w:tcPr>
-            <w:tcW w:w="833" w:type="dxa"/>
-          </w:tcPr>
-          <w:p>
+            <w:tcW w:w="782" w:type="dxa"/>
+          </w:tcPr>
+          <w:p>
+            <w:pPr>
+              <w:spacing w:after="0"/>
+            </w:pPr>
             <w:r>
               <w:t>Actual</w:t>
             </w:r>
           </w:p>
           <w:p>
             <w:pPr>
+              <w:spacing w:after="0"/>
               <w:rPr>
                 <w:color w:val="000000" w:themeColor="text1"/>
               </w:rPr>
@@ -725,15 +765,19 @@
         </w:tc>
         <w:tc>
           <w:tcPr>
-            <w:tcW w:w="726" w:type="dxa"/>
-          </w:tcPr>
-          <w:p>
+            <w:tcW w:w="675" w:type="dxa"/>
+          </w:tcPr>
+          <w:p>
+            <w:pPr>
+              <w:spacing w:after="0"/>
+            </w:pPr>
             <w:r>
               <w:t>Pass</w:t>
             </w:r>
           </w:p>
           <w:p>
             <w:pPr>
+              <w:spacing w:after="0"/>
               <w:rPr>
                 <w:color w:val="000000" w:themeColor="text1"/>
               </w:rPr>
@@ -745,10 +789,11 @@
         </w:tc>
         <w:tc>
           <w:tcPr>
-            <w:tcW w:w="1157" w:type="dxa"/>
-          </w:tcPr>
-          <w:p>
-            <w:pPr>
+            <w:tcW w:w="1350" w:type="dxa"/>
+          </w:tcPr>
+          <w:p>
+            <w:pPr>
+              <w:spacing w:after="0"/>
               <w:rPr>
                 <w:color w:val="000000" w:themeColor="text1"/>
               </w:rPr>
@@ -760,9 +805,12 @@
         </w:tc>
         <w:tc>
           <w:tcPr>
-            <w:tcW w:w="1165" w:type="dxa"/>
-          </w:tcPr>
-          <w:p>
+            <w:tcW w:w="1350" w:type="dxa"/>
+          </w:tcPr>
+          <w:p>
+            <w:pPr>
+              <w:spacing w:after="0"/>
+            </w:pPr>
             <w:r>
               <w:t>Test Executed By</w:t>
             </w:r>
@@ -771,11 +819,11 @@
       </w:tr>
       <w:tr>
         <w:trPr>
-          <w:trHeight w:val="2357"/>
+          <w:trHeight w:val="1574"/>
         </w:trPr>
         <w:tc>
           <w:tcPr>
-            <w:tcW w:w="336" w:type="dxa"/>
+            <w:tcW w:w="331" w:type="dxa"/>
           </w:tcPr>
           <w:p>
             <w:pPr>
@@ -809,7 +857,7 @@
         </w:tc>
         <w:tc>
           <w:tcPr>
-            <w:tcW w:w="1136" w:type="dxa"/>
+            <w:tcW w:w="1485" w:type="dxa"/>
           </w:tcPr>
           <w:p>
             <w:pPr>
@@ -824,32 +872,26 @@
         </w:tc>
         <w:tc>
           <w:tcPr>
-            <w:tcW w:w="1424" w:type="dxa"/>
-          </w:tcPr>
-          <w:p>
-            <w:pPr>
-              <w:pStyle w:val="ListParagraph"/>
-              <w:numPr>
-                <w:ilvl w:val="0"/>
-                <w:numId w:val="5"/>
-              </w:numPr>
+            <w:tcW w:w="1432" w:type="dxa"/>
+          </w:tcPr>
+          <w:p>
+            <w:pPr>
               <w:spacing w:after="0" w:line="240" w:lineRule="auto"/>
-              <w:ind w:left="360"/>
-            </w:pPr>
+            </w:pPr>
+            <w:r>
+              <w:t xml:space="preserve">- </w:t>
+            </w:r>
             <w:r>
               <w:t xml:space="preserve">Login </w:t>
             </w:r>
           </w:p>
           <w:p>
             <w:pPr>
-              <w:pStyle w:val="ListParagraph"/>
-              <w:numPr>
-                <w:ilvl w:val="0"/>
-                <w:numId w:val="5"/>
-              </w:numPr>
               <w:spacing w:after="0" w:line="240" w:lineRule="auto"/>
-              <w:ind w:left="360"/>
-            </w:pPr>
+            </w:pPr>
+            <w:r>
+              <w:t xml:space="preserve">- </w:t>
+            </w:r>
             <w:r>
               <w:t>dish is not liked by user</w:t>
             </w:r>
@@ -864,7 +906,7 @@
         </w:tc>
         <w:tc>
           <w:tcPr>
-            <w:tcW w:w="2906" w:type="dxa"/>
+            <w:tcW w:w="2667" w:type="dxa"/>
           </w:tcPr>
           <w:p>
             <w:pPr>
@@ -911,7 +953,7 @@
         </w:tc>
         <w:tc>
           <w:tcPr>
-            <w:tcW w:w="2569" w:type="dxa"/>
+            <w:tcW w:w="2431" w:type="dxa"/>
           </w:tcPr>
           <w:p>
             <w:pPr>
@@ -1006,7 +1048,7 @@
         </w:tc>
         <w:tc>
           <w:tcPr>
-            <w:tcW w:w="2154" w:type="dxa"/>
+            <w:tcW w:w="2453" w:type="dxa"/>
           </w:tcPr>
           <w:p>
             <w:pPr>
@@ -1057,43 +1099,43 @@
         </w:tc>
         <w:tc>
           <w:tcPr>
-            <w:tcW w:w="833" w:type="dxa"/>
-          </w:tcPr>
-          <w:p>
-            <w:pPr>
-              <w:rPr>
-                <w:color w:val="000000" w:themeColor="text1"/>
-              </w:rPr>
-            </w:pPr>
-          </w:p>
-        </w:tc>
-        <w:tc>
-          <w:tcPr>
-            <w:tcW w:w="726" w:type="dxa"/>
-          </w:tcPr>
-          <w:p>
-            <w:pPr>
-              <w:rPr>
-                <w:color w:val="000000" w:themeColor="text1"/>
-              </w:rPr>
-            </w:pPr>
-          </w:p>
-        </w:tc>
-        <w:tc>
-          <w:tcPr>
-            <w:tcW w:w="1157" w:type="dxa"/>
-          </w:tcPr>
-          <w:p>
-            <w:pPr>
-              <w:rPr>
-                <w:color w:val="000000" w:themeColor="text1"/>
-              </w:rPr>
-            </w:pPr>
-          </w:p>
-        </w:tc>
-        <w:tc>
-          <w:tcPr>
-            <w:tcW w:w="1165" w:type="dxa"/>
+            <w:tcW w:w="782" w:type="dxa"/>
+          </w:tcPr>
+          <w:p>
+            <w:pPr>
+              <w:rPr>
+                <w:color w:val="000000" w:themeColor="text1"/>
+              </w:rPr>
+            </w:pPr>
+          </w:p>
+        </w:tc>
+        <w:tc>
+          <w:tcPr>
+            <w:tcW w:w="675" w:type="dxa"/>
+          </w:tcPr>
+          <w:p>
+            <w:pPr>
+              <w:rPr>
+                <w:color w:val="000000" w:themeColor="text1"/>
+              </w:rPr>
+            </w:pPr>
+          </w:p>
+        </w:tc>
+        <w:tc>
+          <w:tcPr>
+            <w:tcW w:w="1350" w:type="dxa"/>
+          </w:tcPr>
+          <w:p>
+            <w:pPr>
+              <w:rPr>
+                <w:color w:val="000000" w:themeColor="text1"/>
+              </w:rPr>
+            </w:pPr>
+          </w:p>
+        </w:tc>
+        <w:tc>
+          <w:tcPr>
+            <w:tcW w:w="1350" w:type="dxa"/>
           </w:tcPr>
           <w:p>
             <w:pPr>
@@ -1110,7 +1152,7 @@
         </w:trPr>
         <w:tc>
           <w:tcPr>
-            <w:tcW w:w="336" w:type="dxa"/>
+            <w:tcW w:w="331" w:type="dxa"/>
           </w:tcPr>
           <w:p>
             <w:pPr>
@@ -1139,7 +1181,7 @@
         </w:tc>
         <w:tc>
           <w:tcPr>
-            <w:tcW w:w="1136" w:type="dxa"/>
+            <w:tcW w:w="1485" w:type="dxa"/>
           </w:tcPr>
           <w:p>
             <w:r>
@@ -1149,32 +1191,26 @@
         </w:tc>
         <w:tc>
           <w:tcPr>
-            <w:tcW w:w="1424" w:type="dxa"/>
-          </w:tcPr>
-          <w:p>
-            <w:pPr>
-              <w:pStyle w:val="ListParagraph"/>
-              <w:numPr>
-                <w:ilvl w:val="0"/>
-                <w:numId w:val="5"/>
-              </w:numPr>
+            <w:tcW w:w="1432" w:type="dxa"/>
+          </w:tcPr>
+          <w:p>
+            <w:pPr>
               <w:spacing w:after="0" w:line="240" w:lineRule="auto"/>
-              <w:ind w:left="360"/>
-            </w:pPr>
+            </w:pPr>
+            <w:r>
+              <w:t xml:space="preserve">- </w:t>
+            </w:r>
             <w:r>
               <w:t>Login</w:t>
             </w:r>
           </w:p>
           <w:p>
             <w:pPr>
-              <w:pStyle w:val="ListParagraph"/>
-              <w:numPr>
-                <w:ilvl w:val="0"/>
-                <w:numId w:val="5"/>
-              </w:numPr>
               <w:spacing w:after="0" w:line="240" w:lineRule="auto"/>
-              <w:ind w:left="360"/>
-            </w:pPr>
+            </w:pPr>
+            <w:r>
+              <w:t xml:space="preserve">- </w:t>
+            </w:r>
             <w:r>
               <w:t>dish is liked by user</w:t>
             </w:r>
@@ -1182,7 +1218,7 @@
         </w:tc>
         <w:tc>
           <w:tcPr>
-            <w:tcW w:w="2906" w:type="dxa"/>
+            <w:tcW w:w="2667" w:type="dxa"/>
           </w:tcPr>
           <w:p>
             <w:pPr>
@@ -1229,7 +1265,7 @@
         </w:tc>
         <w:tc>
           <w:tcPr>
-            <w:tcW w:w="2569" w:type="dxa"/>
+            <w:tcW w:w="2431" w:type="dxa"/>
           </w:tcPr>
           <w:p>
             <w:pPr>
@@ -1309,7 +1345,7 @@
         </w:tc>
         <w:tc>
           <w:tcPr>
-            <w:tcW w:w="2154" w:type="dxa"/>
+            <w:tcW w:w="2453" w:type="dxa"/>
           </w:tcPr>
           <w:p>
             <w:pPr>
@@ -1360,43 +1396,43 @@
         </w:tc>
         <w:tc>
           <w:tcPr>
-            <w:tcW w:w="833" w:type="dxa"/>
-          </w:tcPr>
-          <w:p>
-            <w:pPr>
-              <w:rPr>
-                <w:color w:val="000000" w:themeColor="text1"/>
-              </w:rPr>
-            </w:pPr>
-          </w:p>
-        </w:tc>
-        <w:tc>
-          <w:tcPr>
-            <w:tcW w:w="726" w:type="dxa"/>
-          </w:tcPr>
-          <w:p>
-            <w:pPr>
-              <w:rPr>
-                <w:color w:val="000000" w:themeColor="text1"/>
-              </w:rPr>
-            </w:pPr>
-          </w:p>
-        </w:tc>
-        <w:tc>
-          <w:tcPr>
-            <w:tcW w:w="1157" w:type="dxa"/>
-          </w:tcPr>
-          <w:p>
-            <w:pPr>
-              <w:rPr>
-                <w:color w:val="000000" w:themeColor="text1"/>
-              </w:rPr>
-            </w:pPr>
-          </w:p>
-        </w:tc>
-        <w:tc>
-          <w:tcPr>
-            <w:tcW w:w="1165" w:type="dxa"/>
+            <w:tcW w:w="782" w:type="dxa"/>
+          </w:tcPr>
+          <w:p>
+            <w:pPr>
+              <w:rPr>
+                <w:color w:val="000000" w:themeColor="text1"/>
+              </w:rPr>
+            </w:pPr>
+          </w:p>
+        </w:tc>
+        <w:tc>
+          <w:tcPr>
+            <w:tcW w:w="675" w:type="dxa"/>
+          </w:tcPr>
+          <w:p>
+            <w:pPr>
+              <w:rPr>
+                <w:color w:val="000000" w:themeColor="text1"/>
+              </w:rPr>
+            </w:pPr>
+          </w:p>
+        </w:tc>
+        <w:tc>
+          <w:tcPr>
+            <w:tcW w:w="1350" w:type="dxa"/>
+          </w:tcPr>
+          <w:p>
+            <w:pPr>
+              <w:rPr>
+                <w:color w:val="000000" w:themeColor="text1"/>
+              </w:rPr>
+            </w:pPr>
+          </w:p>
+        </w:tc>
+        <w:tc>
+          <w:tcPr>
+            <w:tcW w:w="1350" w:type="dxa"/>
           </w:tcPr>
           <w:p>
             <w:pPr>
@@ -1410,7 +1446,7 @@
       <w:tr>
         <w:tc>
           <w:tcPr>
-            <w:tcW w:w="336" w:type="dxa"/>
+            <w:tcW w:w="331" w:type="dxa"/>
           </w:tcPr>
           <w:p>
             <w:pPr>
@@ -1444,7 +1480,7 @@
         </w:tc>
         <w:tc>
           <w:tcPr>
-            <w:tcW w:w="1136" w:type="dxa"/>
+            <w:tcW w:w="1485" w:type="dxa"/>
           </w:tcPr>
           <w:p>
             <w:pPr>
@@ -1459,19 +1495,19 @@
         </w:tc>
         <w:tc>
           <w:tcPr>
-            <w:tcW w:w="1424" w:type="dxa"/>
-          </w:tcPr>
-          <w:p>
-            <w:pPr>
-              <w:rPr>
-                <w:color w:val="000000" w:themeColor="text1"/>
-              </w:rPr>
-            </w:pPr>
-          </w:p>
-        </w:tc>
-        <w:tc>
-          <w:tcPr>
-            <w:tcW w:w="2906" w:type="dxa"/>
+            <w:tcW w:w="1432" w:type="dxa"/>
+          </w:tcPr>
+          <w:p>
+            <w:pPr>
+              <w:rPr>
+                <w:color w:val="000000" w:themeColor="text1"/>
+              </w:rPr>
+            </w:pPr>
+          </w:p>
+        </w:tc>
+        <w:tc>
+          <w:tcPr>
+            <w:tcW w:w="2667" w:type="dxa"/>
           </w:tcPr>
           <w:p>
             <w:pPr>
@@ -1524,7 +1560,7 @@
         </w:tc>
         <w:tc>
           <w:tcPr>
-            <w:tcW w:w="2569" w:type="dxa"/>
+            <w:tcW w:w="2431" w:type="dxa"/>
           </w:tcPr>
           <w:p>
             <w:pPr>
@@ -1569,16 +1605,36 @@
           <w:p>
             <w:pPr>
               <w:pStyle w:val="ListParagraph"/>
+              <w:numPr>
+                <w:ilvl w:val="0"/>
+                <w:numId w:val="12"/>
+              </w:numPr>
+              <w:spacing w:after="0" w:line="240" w:lineRule="auto"/>
               <w:ind w:left="360"/>
               <w:rPr>
                 <w:color w:val="000000" w:themeColor="text1"/>
               </w:rPr>
             </w:pPr>
-          </w:p>
-        </w:tc>
-        <w:tc>
-          <w:tcPr>
-            <w:tcW w:w="2154" w:type="dxa"/>
+            <w:r>
+              <w:rPr>
+                <w:color w:val="000000" w:themeColor="text1"/>
+              </w:rPr>
+              <w:t xml:space="preserve">Select another one </w:t>
+            </w:r>
+          </w:p>
+          <w:p>
+            <w:pPr>
+              <w:pStyle w:val="ListParagraph"/>
+              <w:ind w:left="360"/>
+              <w:rPr>
+                <w:color w:val="000000" w:themeColor="text1"/>
+              </w:rPr>
+            </w:pPr>
+          </w:p>
+        </w:tc>
+        <w:tc>
+          <w:tcPr>
+            <w:tcW w:w="2453" w:type="dxa"/>
           </w:tcPr>
           <w:p>
             <w:pPr>
@@ -1597,7 +1653,13 @@
               <w:rPr>
                 <w:color w:val="000000" w:themeColor="text1"/>
               </w:rPr>
-              <w:t xml:space="preserve">“PARTY” button will turn into orange </w:t>
+              <w:t>“PART</w:t>
+            </w:r>
+            <w:r>
+              <w:rPr>
+                <w:color w:val="000000" w:themeColor="text1"/>
+              </w:rPr>
+              <w:t>Y” button will turn into orange.</w:t>
             </w:r>
           </w:p>
           <w:p>
@@ -1617,49 +1679,328 @@
               <w:rPr>
                 <w:color w:val="000000" w:themeColor="text1"/>
               </w:rPr>
-              <w:t xml:space="preserve">“PARTY” occasion will be added to firebase to dish “cake” under occasions list </w:t>
-            </w:r>
-          </w:p>
-        </w:tc>
-        <w:tc>
-          <w:tcPr>
-            <w:tcW w:w="833" w:type="dxa"/>
-          </w:tcPr>
-          <w:p>
-            <w:pPr>
-              <w:rPr>
-                <w:color w:val="000000" w:themeColor="text1"/>
-              </w:rPr>
-            </w:pPr>
-          </w:p>
-        </w:tc>
-        <w:tc>
-          <w:tcPr>
-            <w:tcW w:w="726" w:type="dxa"/>
-          </w:tcPr>
-          <w:p>
-            <w:pPr>
-              <w:rPr>
-                <w:color w:val="000000" w:themeColor="text1"/>
-              </w:rPr>
-            </w:pPr>
-          </w:p>
-        </w:tc>
-        <w:tc>
-          <w:tcPr>
-            <w:tcW w:w="1157" w:type="dxa"/>
-          </w:tcPr>
-          <w:p>
-            <w:pPr>
-              <w:rPr>
-                <w:color w:val="000000" w:themeColor="text1"/>
-              </w:rPr>
-            </w:pPr>
-          </w:p>
-        </w:tc>
-        <w:tc>
-          <w:tcPr>
-            <w:tcW w:w="1165" w:type="dxa"/>
+              <w:t>“PARTY” occasion will be added to firebase to dish “cake” under occasions list</w:t>
+            </w:r>
+            <w:r>
+              <w:rPr>
+                <w:color w:val="000000" w:themeColor="text1"/>
+              </w:rPr>
+              <w:t>.</w:t>
+            </w:r>
+          </w:p>
+        </w:tc>
+        <w:tc>
+          <w:tcPr>
+            <w:tcW w:w="782" w:type="dxa"/>
+          </w:tcPr>
+          <w:p>
+            <w:pPr>
+              <w:rPr>
+                <w:color w:val="000000" w:themeColor="text1"/>
+              </w:rPr>
+            </w:pPr>
+          </w:p>
+        </w:tc>
+        <w:tc>
+          <w:tcPr>
+            <w:tcW w:w="675" w:type="dxa"/>
+          </w:tcPr>
+          <w:p>
+            <w:pPr>
+              <w:rPr>
+                <w:color w:val="000000" w:themeColor="text1"/>
+              </w:rPr>
+            </w:pPr>
+          </w:p>
+        </w:tc>
+        <w:tc>
+          <w:tcPr>
+            <w:tcW w:w="1350" w:type="dxa"/>
+          </w:tcPr>
+          <w:p>
+            <w:pPr>
+              <w:rPr>
+                <w:color w:val="000000" w:themeColor="text1"/>
+              </w:rPr>
+            </w:pPr>
+          </w:p>
+        </w:tc>
+        <w:tc>
+          <w:tcPr>
+            <w:tcW w:w="1350" w:type="dxa"/>
+          </w:tcPr>
+          <w:p>
+            <w:pPr>
+              <w:rPr>
+                <w:color w:val="000000" w:themeColor="text1"/>
+              </w:rPr>
+            </w:pPr>
+          </w:p>
+        </w:tc>
+      </w:tr>
+      <w:tr>
+        <w:tc>
+          <w:tcPr>
+            <w:tcW w:w="331" w:type="dxa"/>
+          </w:tcPr>
+          <w:p>
+            <w:pPr>
+              <w:pStyle w:val="ListParagraph"/>
+              <w:numPr>
+                <w:ilvl w:val="0"/>
+                <w:numId w:val="4"/>
+              </w:numPr>
+              <w:spacing w:after="0" w:line="240" w:lineRule="auto"/>
+              <w:ind w:left="360"/>
+              <w:rPr>
+                <w:color w:val="000000" w:themeColor="text1"/>
+              </w:rPr>
+            </w:pPr>
+          </w:p>
+        </w:tc>
+        <w:tc>
+          <w:tcPr>
+            <w:tcW w:w="992" w:type="dxa"/>
+          </w:tcPr>
+          <w:p>
+            <w:r>
+              <w:t>uns</w:t>
+            </w:r>
+            <w:r>
+              <w:t>elect occasion</w:t>
+            </w:r>
+          </w:p>
+        </w:tc>
+        <w:tc>
+          <w:tcPr>
+            <w:tcW w:w="1485" w:type="dxa"/>
+          </w:tcPr>
+          <w:p>
+            <w:r>
+              <w:t xml:space="preserve">The user </w:t>
+            </w:r>
+            <w:r>
+              <w:t>unselects a previously selected</w:t>
+            </w:r>
+            <w:r>
+              <w:t xml:space="preserve"> occasion</w:t>
+            </w:r>
+          </w:p>
+        </w:tc>
+        <w:tc>
+          <w:tcPr>
+            <w:tcW w:w="1432" w:type="dxa"/>
+          </w:tcPr>
+          <w:p>
+            <w:pPr>
+              <w:rPr>
+                <w:color w:val="000000" w:themeColor="text1"/>
+              </w:rPr>
+            </w:pPr>
+          </w:p>
+        </w:tc>
+        <w:tc>
+          <w:tcPr>
+            <w:tcW w:w="2667" w:type="dxa"/>
+          </w:tcPr>
+          <w:p>
+            <w:pPr>
+              <w:spacing w:after="0" w:line="240" w:lineRule="auto"/>
+            </w:pPr>
+            <w:r>
+              <w:t>After selecting an occasion, unselect it.</w:t>
+            </w:r>
+          </w:p>
+        </w:tc>
+        <w:tc>
+          <w:tcPr>
+            <w:tcW w:w="2431" w:type="dxa"/>
+          </w:tcPr>
+          <w:p>
+            <w:pPr>
+              <w:pStyle w:val="ListParagraph"/>
+              <w:numPr>
+                <w:ilvl w:val="0"/>
+                <w:numId w:val="15"/>
+              </w:numPr>
+              <w:spacing w:after="0" w:line="240" w:lineRule="auto"/>
+              <w:ind w:left="504"/>
+              <w:rPr>
+                <w:color w:val="000000" w:themeColor="text1"/>
+              </w:rPr>
+            </w:pPr>
+            <w:r>
+              <w:rPr>
+                <w:color w:val="000000" w:themeColor="text1"/>
+              </w:rPr>
+              <w:t>On the dish page in test case 3 “cake”.</w:t>
+            </w:r>
+          </w:p>
+          <w:p>
+            <w:pPr>
+              <w:pStyle w:val="ListParagraph"/>
+              <w:numPr>
+                <w:ilvl w:val="0"/>
+                <w:numId w:val="15"/>
+              </w:numPr>
+              <w:spacing w:after="0" w:line="240" w:lineRule="auto"/>
+              <w:ind w:left="504"/>
+              <w:rPr>
+                <w:color w:val="000000" w:themeColor="text1"/>
+              </w:rPr>
+            </w:pPr>
+            <w:r>
+              <w:rPr>
+                <w:color w:val="000000" w:themeColor="text1"/>
+              </w:rPr>
+              <w:t>Unselect the occasion “PARTY”.</w:t>
+            </w:r>
+          </w:p>
+        </w:tc>
+        <w:tc>
+          <w:tcPr>
+            <w:tcW w:w="2453" w:type="dxa"/>
+          </w:tcPr>
+          <w:p>
+            <w:pPr>
+              <w:pStyle w:val="ListParagraph"/>
+              <w:numPr>
+                <w:ilvl w:val="0"/>
+                <w:numId w:val="16"/>
+              </w:numPr>
+              <w:spacing w:after="0" w:line="240" w:lineRule="auto"/>
+              <w:ind w:left="360"/>
+              <w:rPr>
+                <w:color w:val="000000" w:themeColor="text1"/>
+              </w:rPr>
+            </w:pPr>
+            <w:r>
+              <w:rPr>
+                <w:color w:val="000000" w:themeColor="text1"/>
+              </w:rPr>
+              <w:t xml:space="preserve">“PARTY” button will </w:t>
+            </w:r>
+            <w:r>
+              <w:rPr>
+                <w:color w:val="000000" w:themeColor="text1"/>
+              </w:rPr>
+              <w:t>go bake</w:t>
+            </w:r>
+            <w:r>
+              <w:rPr>
+                <w:color w:val="000000" w:themeColor="text1"/>
+              </w:rPr>
+              <w:t xml:space="preserve"> into </w:t>
+            </w:r>
+            <w:r>
+              <w:rPr>
+                <w:color w:val="000000" w:themeColor="text1"/>
+              </w:rPr>
+              <w:t>black.</w:t>
+            </w:r>
+          </w:p>
+          <w:p>
+            <w:pPr>
+              <w:pStyle w:val="ListParagraph"/>
+              <w:numPr>
+                <w:ilvl w:val="0"/>
+                <w:numId w:val="16"/>
+              </w:numPr>
+              <w:spacing w:after="0" w:line="240" w:lineRule="auto"/>
+              <w:ind w:left="360"/>
+              <w:rPr>
+                <w:color w:val="000000" w:themeColor="text1"/>
+              </w:rPr>
+            </w:pPr>
+            <w:r>
+              <w:rPr>
+                <w:color w:val="000000" w:themeColor="text1"/>
+              </w:rPr>
+              <w:t xml:space="preserve">“PARTY” occasion will be </w:t>
+            </w:r>
+            <w:r>
+              <w:rPr>
+                <w:color w:val="000000" w:themeColor="text1"/>
+              </w:rPr>
+              <w:t>removed from</w:t>
+            </w:r>
+            <w:r>
+              <w:rPr>
+                <w:color w:val="000000" w:themeColor="text1"/>
+              </w:rPr>
+              <w:t xml:space="preserve"> firebase </w:t>
+            </w:r>
+            <w:r>
+              <w:rPr>
+                <w:color w:val="000000" w:themeColor="text1"/>
+              </w:rPr>
+              <w:t>at</w:t>
+            </w:r>
+            <w:r>
+              <w:rPr>
+                <w:color w:val="000000" w:themeColor="text1"/>
+              </w:rPr>
+              <w:t xml:space="preserve"> dish “cake” </w:t>
+            </w:r>
+            <w:r>
+              <w:rPr>
+                <w:color w:val="000000" w:themeColor="text1"/>
+              </w:rPr>
+              <w:t>from</w:t>
+            </w:r>
+            <w:r>
+              <w:rPr>
+                <w:color w:val="000000" w:themeColor="text1"/>
+              </w:rPr>
+              <w:t xml:space="preserve"> occasions list</w:t>
+            </w:r>
+            <w:r>
+              <w:rPr>
+                <w:color w:val="000000" w:themeColor="text1"/>
+              </w:rPr>
+              <w:t>.</w:t>
+            </w:r>
+          </w:p>
+        </w:tc>
+        <w:tc>
+          <w:tcPr>
+            <w:tcW w:w="782" w:type="dxa"/>
+          </w:tcPr>
+          <w:p>
+            <w:pPr>
+              <w:rPr>
+                <w:color w:val="000000" w:themeColor="text1"/>
+              </w:rPr>
+            </w:pPr>
+          </w:p>
+        </w:tc>
+        <w:tc>
+          <w:tcPr>
+            <w:tcW w:w="675" w:type="dxa"/>
+          </w:tcPr>
+          <w:p>
+            <w:pPr>
+              <w:rPr>
+                <w:color w:val="000000" w:themeColor="text1"/>
+              </w:rPr>
+            </w:pPr>
+          </w:p>
+        </w:tc>
+        <w:tc>
+          <w:tcPr>
+            <w:tcW w:w="1350" w:type="dxa"/>
+          </w:tcPr>
+          <w:p>
+            <w:pPr>
+              <w:rPr>
+                <w:color w:val="000000" w:themeColor="text1"/>
+              </w:rPr>
+            </w:pPr>
+          </w:p>
+        </w:tc>
+        <w:tc>
+          <w:tcPr>
+            <w:tcW w:w="1350" w:type="dxa"/>
           </w:tcPr>
           <w:p>
             <w:pPr>
@@ -1705,7 +2046,6 @@
           <w:bCs/>
           <w:u w:val="single"/>
         </w:rPr>
-        <w:lastRenderedPageBreak/>
         <w:t>Test Designed By</w:t>
       </w:r>
       <w:r>
@@ -1714,26 +2054,7 @@
           <w:bCs/>
           <w:u w:val="single"/>
         </w:rPr>
-        <w:t xml:space="preserve">:  </w:t>
-      </w:r>
-      <w:proofErr w:type="spellStart"/>
-      <w:proofErr w:type="gramStart"/>
-      <w:r>
-        <w:rPr>
-          <w:b/>
-          <w:bCs/>
-          <w:u w:val="single"/>
-        </w:rPr>
-        <w:t>Noura</w:t>
-      </w:r>
-      <w:proofErr w:type="spellEnd"/>
-      <w:r>
-        <w:rPr>
-          <w:b/>
-          <w:bCs/>
-          <w:u w:val="single"/>
-        </w:rPr>
-        <w:t xml:space="preserve">  </w:t>
+        <w:t xml:space="preserve">:  Noura  </w:t>
       </w:r>
       <w:r>
         <w:rPr>
@@ -1741,27 +2062,8 @@
           <w:bCs/>
           <w:u w:val="single"/>
         </w:rPr>
-        <w:t>and</w:t>
+        <w:t>and sara</w:t>
       </w:r>
-      <w:proofErr w:type="gramEnd"/>
-      <w:r>
-        <w:rPr>
-          <w:b/>
-          <w:bCs/>
-          <w:u w:val="single"/>
-        </w:rPr>
-        <w:t xml:space="preserve"> </w:t>
-      </w:r>
-      <w:proofErr w:type="spellStart"/>
-      <w:r>
-        <w:rPr>
-          <w:b/>
-          <w:bCs/>
-          <w:u w:val="single"/>
-        </w:rPr>
-        <w:t>sara</w:t>
-      </w:r>
-      <w:proofErr w:type="spellEnd"/>
       <w:r>
         <w:rPr>
           <w:b/>
@@ -2058,21 +2360,13 @@
           </w:p>
           <w:p>
             <w:r>
-              <w:t xml:space="preserve">6- Press </w:t>
-            </w:r>
-            <w:proofErr w:type="gramStart"/>
-            <w:r>
-              <w:t>add</w:t>
+              <w:t>6- Press add</w:t>
             </w:r>
             <w:r>
               <w:t xml:space="preserve"> </w:t>
             </w:r>
             <w:r>
-              <w:t>.</w:t>
-            </w:r>
-            <w:proofErr w:type="gramEnd"/>
-            <w:r>
-              <w:t xml:space="preserve"> </w:t>
+              <w:t xml:space="preserve">. </w:t>
             </w:r>
           </w:p>
         </w:tc>
@@ -2576,13 +2870,8 @@
           </w:p>
           <w:p>
             <w:r>
-              <w:t xml:space="preserve"> 5-Press add </w:t>
-            </w:r>
-            <w:proofErr w:type="gramStart"/>
-            <w:r>
-              <w:t>shop .</w:t>
-            </w:r>
-            <w:proofErr w:type="gramEnd"/>
+              <w:t xml:space="preserve"> 5-Press add shop .</w:t>
+            </w:r>
           </w:p>
           <w:p>
             <w:r>
@@ -2945,8 +3234,8 @@
 </file>
 
 <file path=word/numbering.xml><?xml version="1.0" encoding="utf-8"?>
-<w:numbering xmlns:wpc="http://schemas.microsoft.com/office/word/2010/wordprocessingCanvas" xmlns:cx="http://schemas.microsoft.com/office/drawing/2014/chartex" xmlns:cx1="http://schemas.microsoft.com/office/drawing/2015/9/8/chartex" xmlns:cx2="http://schemas.microsoft.com/office/drawing/2015/10/21/chartex" xmlns:cx3="http://schemas.microsoft.com/office/drawing/2016/5/9/chartex" xmlns:cx4="http://schemas.microsoft.com/office/drawing/2016/5/10/chartex" xmlns:cx5="http://schemas.microsoft.com/office/drawing/2016/5/11/chartex" xmlns:cx6="http://schemas.microsoft.com/office/drawing/2016/5/12/chartex" xmlns:cx7="http://schemas.microsoft.com/office/drawing/2016/5/13/chartex" xmlns:cx8="http://schemas.microsoft.com/office/drawing/2016/5/14/chartex" xmlns:mc="http://schemas.openxmlformats.org/markup-compatibility/2006" xmlns:aink="http://schemas.microsoft.com/office/drawing/2016/ink" xmlns:am3d="http://schemas.microsoft.com/office/drawing/2017/model3d" xmlns:o="urn:schemas-microsoft-com:office:office" xmlns:r="http://schemas.openxmlformats.org/officeDocument/2006/relationships" xmlns:m="http://schemas.openxmlformats.org/officeDocument/2006/math" xmlns:v="urn:schemas-microsoft-com:vml" xmlns:wp14="http://schemas.microsoft.com/office/word/2010/wordprocessingDrawing" xmlns:wp="http://schemas.openxmlformats.org/drawingml/2006/wordprocessingDrawing" xmlns:w10="urn:schemas-microsoft-com:office:word" xmlns:w="http://schemas.openxmlformats.org/wordprocessingml/2006/main" xmlns:w14="http://schemas.microsoft.com/office/word/2010/wordml" xmlns:w15="http://schemas.microsoft.com/office/word/2012/wordml" xmlns:w16se="http://schemas.microsoft.com/office/word/2015/wordml/symex" xmlns:wpg="http://schemas.microsoft.com/office/word/2010/wordprocessingGroup" xmlns:wpi="http://schemas.microsoft.com/office/word/2010/wordprocessingInk" xmlns:wne="http://schemas.microsoft.com/office/word/2006/wordml" xmlns:wps="http://schemas.microsoft.com/office/word/2010/wordprocessingShape" mc:Ignorable="w14 w15 w16se wp14">
-  <w:abstractNum w:abstractNumId="0" w15:restartNumberingAfterBreak="0">
+<w:numbering xmlns:wpc="http://schemas.microsoft.com/office/word/2010/wordprocessingCanvas" xmlns:mo="http://schemas.microsoft.com/office/mac/office/2008/main" xmlns:mc="http://schemas.openxmlformats.org/markup-compatibility/2006" xmlns:mv="urn:schemas-microsoft-com:mac:vml" xmlns:o="urn:schemas-microsoft-com:office:office" xmlns:r="http://schemas.openxmlformats.org/officeDocument/2006/relationships" xmlns:m="http://schemas.openxmlformats.org/officeDocument/2006/math" xmlns:v="urn:schemas-microsoft-com:vml" xmlns:wp14="http://schemas.microsoft.com/office/word/2010/wordprocessingDrawing" xmlns:wp="http://schemas.openxmlformats.org/drawingml/2006/wordprocessingDrawing" xmlns:w10="urn:schemas-microsoft-com:office:word" xmlns:w="http://schemas.openxmlformats.org/wordprocessingml/2006/main" xmlns:w14="http://schemas.microsoft.com/office/word/2010/wordml" xmlns:w15="http://schemas.microsoft.com/office/word/2012/wordml" xmlns:wpg="http://schemas.microsoft.com/office/word/2010/wordprocessingGroup" xmlns:wpi="http://schemas.microsoft.com/office/word/2010/wordprocessingInk" xmlns:wne="http://schemas.microsoft.com/office/word/2006/wordml" xmlns:wps="http://schemas.microsoft.com/office/word/2010/wordprocessingShape" mc:Ignorable="w14 w15 wp14">
+  <w:abstractNum w:abstractNumId="0">
     <w:nsid w:val="041B2BAF"/>
     <w:multiLevelType w:val="hybridMultilevel"/>
     <w:tmpl w:val="0CB25158"/>
@@ -3032,7 +3321,7 @@
       </w:pPr>
     </w:lvl>
   </w:abstractNum>
-  <w:abstractNum w:abstractNumId="1" w15:restartNumberingAfterBreak="0">
+  <w:abstractNum w:abstractNumId="1">
     <w:nsid w:val="08EF6E37"/>
     <w:multiLevelType w:val="hybridMultilevel"/>
     <w:tmpl w:val="40627D0E"/>
@@ -3122,7 +3411,7 @@
       </w:pPr>
     </w:lvl>
   </w:abstractNum>
-  <w:abstractNum w:abstractNumId="2" w15:restartNumberingAfterBreak="0">
+  <w:abstractNum w:abstractNumId="2">
     <w:nsid w:val="0FF42ECF"/>
     <w:multiLevelType w:val="hybridMultilevel"/>
     <w:tmpl w:val="0CB25158"/>
@@ -3208,7 +3497,7 @@
       </w:pPr>
     </w:lvl>
   </w:abstractNum>
-  <w:abstractNum w:abstractNumId="3" w15:restartNumberingAfterBreak="0">
+  <w:abstractNum w:abstractNumId="3">
     <w:nsid w:val="135B47BF"/>
     <w:multiLevelType w:val="hybridMultilevel"/>
     <w:tmpl w:val="6AB61E68"/>
@@ -3297,7 +3586,7 @@
       </w:pPr>
     </w:lvl>
   </w:abstractNum>
-  <w:abstractNum w:abstractNumId="4" w15:restartNumberingAfterBreak="0">
+  <w:abstractNum w:abstractNumId="4">
     <w:nsid w:val="13DD4BF1"/>
     <w:multiLevelType w:val="hybridMultilevel"/>
     <w:tmpl w:val="6688F394"/>
@@ -3410,7 +3699,7 @@
       </w:rPr>
     </w:lvl>
   </w:abstractNum>
-  <w:abstractNum w:abstractNumId="5" w15:restartNumberingAfterBreak="0">
+  <w:abstractNum w:abstractNumId="5">
     <w:nsid w:val="34D87236"/>
     <w:multiLevelType w:val="hybridMultilevel"/>
     <w:tmpl w:val="0CB25158"/>
@@ -3496,7 +3785,7 @@
       </w:pPr>
     </w:lvl>
   </w:abstractNum>
-  <w:abstractNum w:abstractNumId="6" w15:restartNumberingAfterBreak="0">
+  <w:abstractNum w:abstractNumId="6">
     <w:nsid w:val="390B230D"/>
     <w:multiLevelType w:val="hybridMultilevel"/>
     <w:tmpl w:val="89667F48"/>
@@ -3585,7 +3874,7 @@
       </w:pPr>
     </w:lvl>
   </w:abstractNum>
-  <w:abstractNum w:abstractNumId="7" w15:restartNumberingAfterBreak="0">
+  <w:abstractNum w:abstractNumId="7">
     <w:nsid w:val="3CF835DD"/>
     <w:multiLevelType w:val="hybridMultilevel"/>
     <w:tmpl w:val="228E2628"/>
@@ -3675,7 +3964,7 @@
       </w:pPr>
     </w:lvl>
   </w:abstractNum>
-  <w:abstractNum w:abstractNumId="8" w15:restartNumberingAfterBreak="0">
+  <w:abstractNum w:abstractNumId="8">
     <w:nsid w:val="4F4F3CFE"/>
     <w:multiLevelType w:val="hybridMultilevel"/>
     <w:tmpl w:val="D2302B04"/>
@@ -3765,7 +4054,7 @@
       </w:pPr>
     </w:lvl>
   </w:abstractNum>
-  <w:abstractNum w:abstractNumId="9" w15:restartNumberingAfterBreak="0">
+  <w:abstractNum w:abstractNumId="9">
     <w:nsid w:val="504476F8"/>
     <w:multiLevelType w:val="hybridMultilevel"/>
     <w:tmpl w:val="1A325374"/>
@@ -3854,120 +4143,120 @@
       </w:pPr>
     </w:lvl>
   </w:abstractNum>
-  <w:abstractNum w:abstractNumId="10" w15:restartNumberingAfterBreak="0">
+  <w:abstractNum w:abstractNumId="10">
     <w:nsid w:val="506F0258"/>
     <w:multiLevelType w:val="hybridMultilevel"/>
-    <w:tmpl w:val="149C1494"/>
-    <w:lvl w:ilvl="0" w:tplc="04090001">
+    <w:tmpl w:val="7682EF72"/>
+    <w:lvl w:ilvl="0" w:tplc="0409000F">
+      <w:start w:val="1"/>
+      <w:numFmt w:val="decimal"/>
+      <w:lvlText w:val="%1."/>
+      <w:lvlJc w:val="left"/>
+      <w:pPr>
+        <w:ind w:left="720" w:hanging="360"/>
+      </w:pPr>
+      <w:rPr>
+        <w:rFonts w:hint="default"/>
+      </w:rPr>
+    </w:lvl>
+    <w:lvl w:ilvl="1" w:tplc="04090003" w:tentative="1">
+      <w:start w:val="1"/>
+      <w:numFmt w:val="bullet"/>
+      <w:lvlText w:val="o"/>
+      <w:lvlJc w:val="left"/>
+      <w:pPr>
+        <w:ind w:left="1440" w:hanging="360"/>
+      </w:pPr>
+      <w:rPr>
+        <w:rFonts w:ascii="Courier New" w:hAnsi="Courier New" w:cs="Courier New" w:hint="default"/>
+      </w:rPr>
+    </w:lvl>
+    <w:lvl w:ilvl="2" w:tplc="04090005" w:tentative="1">
+      <w:start w:val="1"/>
+      <w:numFmt w:val="bullet"/>
+      <w:lvlText w:val=""/>
+      <w:lvlJc w:val="left"/>
+      <w:pPr>
+        <w:ind w:left="2160" w:hanging="360"/>
+      </w:pPr>
+      <w:rPr>
+        <w:rFonts w:ascii="Wingdings" w:hAnsi="Wingdings" w:hint="default"/>
+      </w:rPr>
+    </w:lvl>
+    <w:lvl w:ilvl="3" w:tplc="04090001" w:tentative="1">
       <w:start w:val="1"/>
       <w:numFmt w:val="bullet"/>
       <w:lvlText w:val=""/>
       <w:lvlJc w:val="left"/>
       <w:pPr>
-        <w:ind w:left="720" w:hanging="360"/>
+        <w:ind w:left="2880" w:hanging="360"/>
       </w:pPr>
       <w:rPr>
         <w:rFonts w:ascii="Symbol" w:hAnsi="Symbol" w:hint="default"/>
       </w:rPr>
     </w:lvl>
-    <w:lvl w:ilvl="1" w:tplc="04090003" w:tentative="1">
+    <w:lvl w:ilvl="4" w:tplc="04090003" w:tentative="1">
       <w:start w:val="1"/>
       <w:numFmt w:val="bullet"/>
       <w:lvlText w:val="o"/>
       <w:lvlJc w:val="left"/>
       <w:pPr>
-        <w:ind w:left="1440" w:hanging="360"/>
+        <w:ind w:left="3600" w:hanging="360"/>
       </w:pPr>
       <w:rPr>
         <w:rFonts w:ascii="Courier New" w:hAnsi="Courier New" w:cs="Courier New" w:hint="default"/>
       </w:rPr>
     </w:lvl>
-    <w:lvl w:ilvl="2" w:tplc="04090005" w:tentative="1">
+    <w:lvl w:ilvl="5" w:tplc="04090005" w:tentative="1">
       <w:start w:val="1"/>
       <w:numFmt w:val="bullet"/>
       <w:lvlText w:val=""/>
       <w:lvlJc w:val="left"/>
       <w:pPr>
-        <w:ind w:left="2160" w:hanging="360"/>
+        <w:ind w:left="4320" w:hanging="360"/>
       </w:pPr>
       <w:rPr>
         <w:rFonts w:ascii="Wingdings" w:hAnsi="Wingdings" w:hint="default"/>
       </w:rPr>
     </w:lvl>
-    <w:lvl w:ilvl="3" w:tplc="04090001" w:tentative="1">
+    <w:lvl w:ilvl="6" w:tplc="04090001" w:tentative="1">
       <w:start w:val="1"/>
       <w:numFmt w:val="bullet"/>
       <w:lvlText w:val=""/>
       <w:lvlJc w:val="left"/>
       <w:pPr>
-        <w:ind w:left="2880" w:hanging="360"/>
+        <w:ind w:left="5040" w:hanging="360"/>
       </w:pPr>
       <w:rPr>
         <w:rFonts w:ascii="Symbol" w:hAnsi="Symbol" w:hint="default"/>
       </w:rPr>
     </w:lvl>
-    <w:lvl w:ilvl="4" w:tplc="04090003" w:tentative="1">
+    <w:lvl w:ilvl="7" w:tplc="04090003" w:tentative="1">
       <w:start w:val="1"/>
       <w:numFmt w:val="bullet"/>
       <w:lvlText w:val="o"/>
       <w:lvlJc w:val="left"/>
       <w:pPr>
-        <w:ind w:left="3600" w:hanging="360"/>
+        <w:ind w:left="5760" w:hanging="360"/>
       </w:pPr>
       <w:rPr>
         <w:rFonts w:ascii="Courier New" w:hAnsi="Courier New" w:cs="Courier New" w:hint="default"/>
       </w:rPr>
     </w:lvl>
-    <w:lvl w:ilvl="5" w:tplc="04090005" w:tentative="1">
+    <w:lvl w:ilvl="8" w:tplc="04090005" w:tentative="1">
       <w:start w:val="1"/>
       <w:numFmt w:val="bullet"/>
       <w:lvlText w:val=""/>
       <w:lvlJc w:val="left"/>
       <w:pPr>
-        <w:ind w:left="4320" w:hanging="360"/>
+        <w:ind w:left="6480" w:hanging="360"/>
       </w:pPr>
       <w:rPr>
         <w:rFonts w:ascii="Wingdings" w:hAnsi="Wingdings" w:hint="default"/>
       </w:rPr>
     </w:lvl>
-    <w:lvl w:ilvl="6" w:tplc="04090001" w:tentative="1">
-      <w:start w:val="1"/>
-      <w:numFmt w:val="bullet"/>
-      <w:lvlText w:val=""/>
-      <w:lvlJc w:val="left"/>
-      <w:pPr>
-        <w:ind w:left="5040" w:hanging="360"/>
-      </w:pPr>
-      <w:rPr>
-        <w:rFonts w:ascii="Symbol" w:hAnsi="Symbol" w:hint="default"/>
-      </w:rPr>
-    </w:lvl>
-    <w:lvl w:ilvl="7" w:tplc="04090003" w:tentative="1">
-      <w:start w:val="1"/>
-      <w:numFmt w:val="bullet"/>
-      <w:lvlText w:val="o"/>
-      <w:lvlJc w:val="left"/>
-      <w:pPr>
-        <w:ind w:left="5760" w:hanging="360"/>
-      </w:pPr>
-      <w:rPr>
-        <w:rFonts w:ascii="Courier New" w:hAnsi="Courier New" w:cs="Courier New" w:hint="default"/>
-      </w:rPr>
-    </w:lvl>
-    <w:lvl w:ilvl="8" w:tplc="04090005" w:tentative="1">
-      <w:start w:val="1"/>
-      <w:numFmt w:val="bullet"/>
-      <w:lvlText w:val=""/>
-      <w:lvlJc w:val="left"/>
-      <w:pPr>
-        <w:ind w:left="6480" w:hanging="360"/>
-      </w:pPr>
-      <w:rPr>
-        <w:rFonts w:ascii="Wingdings" w:hAnsi="Wingdings" w:hint="default"/>
-      </w:rPr>
-    </w:lvl>
   </w:abstractNum>
-  <w:abstractNum w:abstractNumId="11" w15:restartNumberingAfterBreak="0">
+  <w:abstractNum w:abstractNumId="11">
     <w:nsid w:val="535C2C22"/>
     <w:multiLevelType w:val="hybridMultilevel"/>
     <w:tmpl w:val="D5523A24"/>
@@ -4056,7 +4345,7 @@
       </w:pPr>
     </w:lvl>
   </w:abstractNum>
-  <w:abstractNum w:abstractNumId="12" w15:restartNumberingAfterBreak="0">
+  <w:abstractNum w:abstractNumId="12">
     <w:nsid w:val="70891A26"/>
     <w:multiLevelType w:val="hybridMultilevel"/>
     <w:tmpl w:val="9092DB50"/>
@@ -4169,7 +4458,96 @@
       </w:rPr>
     </w:lvl>
   </w:abstractNum>
-  <w:abstractNum w:abstractNumId="13" w15:restartNumberingAfterBreak="0">
+  <w:abstractNum w:abstractNumId="13">
+    <w:nsid w:val="79EC1865"/>
+    <w:multiLevelType w:val="hybridMultilevel"/>
+    <w:tmpl w:val="C9487FB8"/>
+    <w:lvl w:ilvl="0" w:tplc="0409000F">
+      <w:start w:val="1"/>
+      <w:numFmt w:val="decimal"/>
+      <w:lvlText w:val="%1."/>
+      <w:lvlJc w:val="left"/>
+      <w:pPr>
+        <w:ind w:left="720" w:hanging="360"/>
+      </w:pPr>
+      <w:rPr>
+        <w:rFonts w:hint="default"/>
+      </w:rPr>
+    </w:lvl>
+    <w:lvl w:ilvl="1" w:tplc="04090019" w:tentative="1">
+      <w:start w:val="1"/>
+      <w:numFmt w:val="lowerLetter"/>
+      <w:lvlText w:val="%2."/>
+      <w:lvlJc w:val="left"/>
+      <w:pPr>
+        <w:ind w:left="1440" w:hanging="360"/>
+      </w:pPr>
+    </w:lvl>
+    <w:lvl w:ilvl="2" w:tplc="0409001B" w:tentative="1">
+      <w:start w:val="1"/>
+      <w:numFmt w:val="lowerRoman"/>
+      <w:lvlText w:val="%3."/>
+      <w:lvlJc w:val="right"/>
+      <w:pPr>
+        <w:ind w:left="2160" w:hanging="180"/>
+      </w:pPr>
+    </w:lvl>
+    <w:lvl w:ilvl="3" w:tplc="0409000F" w:tentative="1">
+      <w:start w:val="1"/>
+      <w:numFmt w:val="decimal"/>
+      <w:lvlText w:val="%4."/>
+      <w:lvlJc w:val="left"/>
+      <w:pPr>
+        <w:ind w:left="2880" w:hanging="360"/>
+      </w:pPr>
+    </w:lvl>
+    <w:lvl w:ilvl="4" w:tplc="04090019" w:tentative="1">
+      <w:start w:val="1"/>
+      <w:numFmt w:val="lowerLetter"/>
+      <w:lvlText w:val="%5."/>
+      <w:lvlJc w:val="left"/>
+      <w:pPr>
+        <w:ind w:left="3600" w:hanging="360"/>
+      </w:pPr>
+    </w:lvl>
+    <w:lvl w:ilvl="5" w:tplc="0409001B" w:tentative="1">
+      <w:start w:val="1"/>
+      <w:numFmt w:val="lowerRoman"/>
+      <w:lvlText w:val="%6."/>
+      <w:lvlJc w:val="right"/>
+      <w:pPr>
+        <w:ind w:left="4320" w:hanging="180"/>
+      </w:pPr>
+    </w:lvl>
+    <w:lvl w:ilvl="6" w:tplc="0409000F" w:tentative="1">
+      <w:start w:val="1"/>
+      <w:numFmt w:val="decimal"/>
+      <w:lvlText w:val="%7."/>
+      <w:lvlJc w:val="left"/>
+      <w:pPr>
+        <w:ind w:left="5040" w:hanging="360"/>
+      </w:pPr>
+    </w:lvl>
+    <w:lvl w:ilvl="7" w:tplc="04090019" w:tentative="1">
+      <w:start w:val="1"/>
+      <w:numFmt w:val="lowerLetter"/>
+      <w:lvlText w:val="%8."/>
+      <w:lvlJc w:val="left"/>
+      <w:pPr>
+        <w:ind w:left="5760" w:hanging="360"/>
+      </w:pPr>
+    </w:lvl>
+    <w:lvl w:ilvl="8" w:tplc="0409001B" w:tentative="1">
+      <w:start w:val="1"/>
+      <w:numFmt w:val="lowerRoman"/>
+      <w:lvlText w:val="%9."/>
+      <w:lvlJc w:val="right"/>
+      <w:pPr>
+        <w:ind w:left="6480" w:hanging="180"/>
+      </w:pPr>
+    </w:lvl>
+  </w:abstractNum>
+  <w:abstractNum w:abstractNumId="14">
     <w:nsid w:val="7CDA0450"/>
     <w:multiLevelType w:val="hybridMultilevel"/>
     <w:tmpl w:val="2EAE27AC"/>
@@ -4281,6 +4659,95 @@
       <w:rPr>
         <w:rFonts w:ascii="Wingdings" w:hAnsi="Wingdings" w:hint="default"/>
       </w:rPr>
+    </w:lvl>
+  </w:abstractNum>
+  <w:abstractNum w:abstractNumId="15">
+    <w:nsid w:val="7ED8722F"/>
+    <w:multiLevelType w:val="hybridMultilevel"/>
+    <w:tmpl w:val="A9303EC8"/>
+    <w:lvl w:ilvl="0" w:tplc="0409000F">
+      <w:start w:val="1"/>
+      <w:numFmt w:val="decimal"/>
+      <w:lvlText w:val="%1."/>
+      <w:lvlJc w:val="left"/>
+      <w:pPr>
+        <w:ind w:left="720" w:hanging="360"/>
+      </w:pPr>
+      <w:rPr>
+        <w:rFonts w:hint="default"/>
+      </w:rPr>
+    </w:lvl>
+    <w:lvl w:ilvl="1" w:tplc="04090019" w:tentative="1">
+      <w:start w:val="1"/>
+      <w:numFmt w:val="lowerLetter"/>
+      <w:lvlText w:val="%2."/>
+      <w:lvlJc w:val="left"/>
+      <w:pPr>
+        <w:ind w:left="1440" w:hanging="360"/>
+      </w:pPr>
+    </w:lvl>
+    <w:lvl w:ilvl="2" w:tplc="0409001B" w:tentative="1">
+      <w:start w:val="1"/>
+      <w:numFmt w:val="lowerRoman"/>
+      <w:lvlText w:val="%3."/>
+      <w:lvlJc w:val="right"/>
+      <w:pPr>
+        <w:ind w:left="2160" w:hanging="180"/>
+      </w:pPr>
+    </w:lvl>
+    <w:lvl w:ilvl="3" w:tplc="0409000F" w:tentative="1">
+      <w:start w:val="1"/>
+      <w:numFmt w:val="decimal"/>
+      <w:lvlText w:val="%4."/>
+      <w:lvlJc w:val="left"/>
+      <w:pPr>
+        <w:ind w:left="2880" w:hanging="360"/>
+      </w:pPr>
+    </w:lvl>
+    <w:lvl w:ilvl="4" w:tplc="04090019" w:tentative="1">
+      <w:start w:val="1"/>
+      <w:numFmt w:val="lowerLetter"/>
+      <w:lvlText w:val="%5."/>
+      <w:lvlJc w:val="left"/>
+      <w:pPr>
+        <w:ind w:left="3600" w:hanging="360"/>
+      </w:pPr>
+    </w:lvl>
+    <w:lvl w:ilvl="5" w:tplc="0409001B" w:tentative="1">
+      <w:start w:val="1"/>
+      <w:numFmt w:val="lowerRoman"/>
+      <w:lvlText w:val="%6."/>
+      <w:lvlJc w:val="right"/>
+      <w:pPr>
+        <w:ind w:left="4320" w:hanging="180"/>
+      </w:pPr>
+    </w:lvl>
+    <w:lvl w:ilvl="6" w:tplc="0409000F" w:tentative="1">
+      <w:start w:val="1"/>
+      <w:numFmt w:val="decimal"/>
+      <w:lvlText w:val="%7."/>
+      <w:lvlJc w:val="left"/>
+      <w:pPr>
+        <w:ind w:left="5040" w:hanging="360"/>
+      </w:pPr>
+    </w:lvl>
+    <w:lvl w:ilvl="7" w:tplc="04090019" w:tentative="1">
+      <w:start w:val="1"/>
+      <w:numFmt w:val="lowerLetter"/>
+      <w:lvlText w:val="%8."/>
+      <w:lvlJc w:val="left"/>
+      <w:pPr>
+        <w:ind w:left="5760" w:hanging="360"/>
+      </w:pPr>
+    </w:lvl>
+    <w:lvl w:ilvl="8" w:tplc="0409001B" w:tentative="1">
+      <w:start w:val="1"/>
+      <w:numFmt w:val="lowerRoman"/>
+      <w:lvlText w:val="%9."/>
+      <w:lvlJc w:val="right"/>
+      <w:pPr>
+        <w:ind w:left="6480" w:hanging="180"/>
+      </w:pPr>
     </w:lvl>
   </w:abstractNum>
   <w:num w:numId="1">
@@ -4305,7 +4772,7 @@
     <w:abstractNumId w:val="4"/>
   </w:num>
   <w:num w:numId="8">
-    <w:abstractNumId w:val="13"/>
+    <w:abstractNumId w:val="14"/>
   </w:num>
   <w:num w:numId="9">
     <w:abstractNumId w:val="7"/>
@@ -4325,11 +4792,17 @@
   <w:num w:numId="14">
     <w:abstractNumId w:val="9"/>
   </w:num>
+  <w:num w:numId="15">
+    <w:abstractNumId w:val="13"/>
+  </w:num>
+  <w:num w:numId="16">
+    <w:abstractNumId w:val="15"/>
+  </w:num>
 </w:numbering>
 </file>
 
 <file path=word/styles.xml><?xml version="1.0" encoding="utf-8"?>
-<w:styles xmlns:mc="http://schemas.openxmlformats.org/markup-compatibility/2006" xmlns:r="http://schemas.openxmlformats.org/officeDocument/2006/relationships" xmlns:w="http://schemas.openxmlformats.org/wordprocessingml/2006/main" xmlns:w14="http://schemas.microsoft.com/office/word/2010/wordml" xmlns:w15="http://schemas.microsoft.com/office/word/2012/wordml" xmlns:w16se="http://schemas.microsoft.com/office/word/2015/wordml/symex" mc:Ignorable="w14 w15 w16se">
+<w:styles xmlns:mc="http://schemas.openxmlformats.org/markup-compatibility/2006" xmlns:r="http://schemas.openxmlformats.org/officeDocument/2006/relationships" xmlns:w="http://schemas.openxmlformats.org/wordprocessingml/2006/main" xmlns:w14="http://schemas.microsoft.com/office/word/2010/wordml" xmlns:w15="http://schemas.microsoft.com/office/word/2012/wordml" mc:Ignorable="w14 w15">
   <w:docDefaults>
     <w:rPrDefault>
       <w:rPr>
@@ -4345,7 +4818,7 @@
       </w:pPr>
     </w:pPrDefault>
   </w:docDefaults>
-  <w:latentStyles w:defLockedState="0" w:defUIPriority="99" w:defSemiHidden="0" w:defUnhideWhenUsed="0" w:defQFormat="0" w:count="375">
+  <w:latentStyles w:defLockedState="0" w:defUIPriority="99" w:defSemiHidden="0" w:defUnhideWhenUsed="0" w:defQFormat="0" w:count="382">
     <w:lsdException w:name="Normal" w:uiPriority="0" w:qFormat="1"/>
     <w:lsdException w:name="heading 1" w:uiPriority="9" w:qFormat="1"/>
     <w:lsdException w:name="heading 2" w:semiHidden="1" w:uiPriority="9" w:unhideWhenUsed="1" w:qFormat="1"/>
@@ -4500,7 +4973,7 @@
     <w:lsdException w:name="Table Web 2" w:semiHidden="1" w:unhideWhenUsed="1"/>
     <w:lsdException w:name="Table Web 3" w:semiHidden="1" w:unhideWhenUsed="1"/>
     <w:lsdException w:name="Balloon Text" w:semiHidden="1" w:unhideWhenUsed="1"/>
-    <w:lsdException w:name="Table Grid" w:semiHidden="1" w:uiPriority="39" w:unhideWhenUsed="1"/>
+    <w:lsdException w:name="Table Grid" w:uiPriority="39"/>
     <w:lsdException w:name="Table Theme" w:semiHidden="1" w:unhideWhenUsed="1"/>
     <w:lsdException w:name="Placeholder Text" w:semiHidden="1"/>
     <w:lsdException w:name="No Spacing" w:uiPriority="1" w:qFormat="1"/>
@@ -4719,8 +5192,6 @@
     <w:lsdException w:name="List Table 7 Colorful Accent 6" w:uiPriority="52"/>
     <w:lsdException w:name="Mention" w:semiHidden="1" w:unhideWhenUsed="1"/>
     <w:lsdException w:name="Smart Hyperlink" w:semiHidden="1" w:unhideWhenUsed="1"/>
-    <w:lsdException w:name="Hashtag" w:semiHidden="1" w:unhideWhenUsed="1"/>
-    <w:lsdException w:name="Unresolved Mention" w:semiHidden="1" w:unhideWhenUsed="1"/>
   </w:latentStyles>
   <w:style w:type="paragraph" w:default="1" w:styleId="Normal">
     <w:name w:val="Normal"/>
@@ -4774,6 +5245,7 @@
       <w:lang w:eastAsia="ja-JP"/>
     </w:rPr>
     <w:tblPr>
+      <w:tblInd w:w="0" w:type="dxa"/>
       <w:tblBorders>
         <w:top w:val="single" w:sz="4" w:space="0" w:color="auto"/>
         <w:left w:val="single" w:sz="4" w:space="0" w:color="auto"/>
@@ -4782,6 +5254,12 @@
         <w:insideH w:val="single" w:sz="4" w:space="0" w:color="auto"/>
         <w:insideV w:val="single" w:sz="4" w:space="0" w:color="auto"/>
       </w:tblBorders>
+      <w:tblCellMar>
+        <w:top w:w="0" w:type="dxa"/>
+        <w:left w:w="108" w:type="dxa"/>
+        <w:bottom w:w="0" w:type="dxa"/>
+        <w:right w:w="108" w:type="dxa"/>
+      </w:tblCellMar>
     </w:tblPr>
   </w:style>
   <w:style w:type="paragraph" w:styleId="ListParagraph">

</xml_diff>

<commit_message>
group 2 test cases
</commit_message>
<xml_diff>
--- a/Test Designed By2.docx
+++ b/Test Designed By2.docx
@@ -564,8 +564,6 @@
         </w:rPr>
         <w:t xml:space="preserve">   </w:t>
       </w:r>
-      <w:bookmarkStart w:id="0" w:name="_GoBack"/>
-      <w:bookmarkEnd w:id="0"/>
       <w:r>
         <w:rPr>
           <w:b/>
@@ -1390,7 +1388,15 @@
               <w:rPr>
                 <w:color w:val="000000" w:themeColor="text1"/>
               </w:rPr>
-              <w:t>The dish is removed from liked dishes list for that user in firebase</w:t>
+              <w:t>The dish is removed from liked di</w:t>
+            </w:r>
+            <w:bookmarkStart w:id="0" w:name="_GoBack"/>
+            <w:bookmarkEnd w:id="0"/>
+            <w:r>
+              <w:rPr>
+                <w:color w:val="000000" w:themeColor="text1"/>
+              </w:rPr>
+              <w:t>shes list for that user in firebase</w:t>
             </w:r>
           </w:p>
         </w:tc>
@@ -1764,10 +1770,7 @@
           </w:tcPr>
           <w:p>
             <w:r>
-              <w:t>uns</w:t>
-            </w:r>
-            <w:r>
-              <w:t>elect occasion</w:t>
+              <w:t>unselect occasion</w:t>
             </w:r>
           </w:p>
         </w:tc>
@@ -1777,13 +1780,7 @@
           </w:tcPr>
           <w:p>
             <w:r>
-              <w:t xml:space="preserve">The user </w:t>
-            </w:r>
-            <w:r>
-              <w:t>unselects a previously selected</w:t>
-            </w:r>
-            <w:r>
-              <w:t xml:space="preserve"> occasion</w:t>
+              <w:t>The user unselects a previously selected occasion</w:t>
             </w:r>
           </w:p>
         </w:tc>
@@ -1824,7 +1821,7 @@
                 <w:numId w:val="15"/>
               </w:numPr>
               <w:spacing w:after="0" w:line="240" w:lineRule="auto"/>
-              <w:ind w:left="504"/>
+              <w:ind w:left="360"/>
               <w:rPr>
                 <w:color w:val="000000" w:themeColor="text1"/>
               </w:rPr>
@@ -1844,7 +1841,7 @@
                 <w:numId w:val="15"/>
               </w:numPr>
               <w:spacing w:after="0" w:line="240" w:lineRule="auto"/>
-              <w:ind w:left="504"/>
+              <w:ind w:left="360"/>
               <w:rPr>
                 <w:color w:val="000000" w:themeColor="text1"/>
               </w:rPr>
@@ -2054,7 +2051,26 @@
           <w:bCs/>
           <w:u w:val="single"/>
         </w:rPr>
-        <w:t xml:space="preserve">:  Noura  </w:t>
+        <w:t xml:space="preserve">:  </w:t>
+      </w:r>
+      <w:proofErr w:type="spellStart"/>
+      <w:proofErr w:type="gramStart"/>
+      <w:r>
+        <w:rPr>
+          <w:b/>
+          <w:bCs/>
+          <w:u w:val="single"/>
+        </w:rPr>
+        <w:t>Noura</w:t>
+      </w:r>
+      <w:proofErr w:type="spellEnd"/>
+      <w:r>
+        <w:rPr>
+          <w:b/>
+          <w:bCs/>
+          <w:u w:val="single"/>
+        </w:rPr>
+        <w:t xml:space="preserve">  </w:t>
       </w:r>
       <w:r>
         <w:rPr>
@@ -2062,8 +2078,27 @@
           <w:bCs/>
           <w:u w:val="single"/>
         </w:rPr>
-        <w:t>and sara</w:t>
+        <w:t>and</w:t>
       </w:r>
+      <w:proofErr w:type="gramEnd"/>
+      <w:r>
+        <w:rPr>
+          <w:b/>
+          <w:bCs/>
+          <w:u w:val="single"/>
+        </w:rPr>
+        <w:t xml:space="preserve"> </w:t>
+      </w:r>
+      <w:proofErr w:type="spellStart"/>
+      <w:r>
+        <w:rPr>
+          <w:b/>
+          <w:bCs/>
+          <w:u w:val="single"/>
+        </w:rPr>
+        <w:t>sara</w:t>
+      </w:r>
+      <w:proofErr w:type="spellEnd"/>
       <w:r>
         <w:rPr>
           <w:b/>
@@ -2360,13 +2395,21 @@
           </w:p>
           <w:p>
             <w:r>
-              <w:t>6- Press add</w:t>
+              <w:t xml:space="preserve">6- Press </w:t>
+            </w:r>
+            <w:proofErr w:type="gramStart"/>
+            <w:r>
+              <w:t>add</w:t>
             </w:r>
             <w:r>
               <w:t xml:space="preserve"> </w:t>
             </w:r>
             <w:r>
-              <w:t xml:space="preserve">. </w:t>
+              <w:t>.</w:t>
+            </w:r>
+            <w:proofErr w:type="gramEnd"/>
+            <w:r>
+              <w:t xml:space="preserve"> </w:t>
             </w:r>
           </w:p>
         </w:tc>
@@ -2870,8 +2913,13 @@
           </w:p>
           <w:p>
             <w:r>
-              <w:t xml:space="preserve"> 5-Press add shop .</w:t>
-            </w:r>
+              <w:t xml:space="preserve"> 5-Press add </w:t>
+            </w:r>
+            <w:proofErr w:type="gramStart"/>
+            <w:r>
+              <w:t>shop .</w:t>
+            </w:r>
+            <w:proofErr w:type="gramEnd"/>
           </w:p>
           <w:p>
             <w:r>

</xml_diff>